<commit_message>
the prefab connection class changed, and so I updated the field description in the room building manual
</commit_message>
<xml_diff>
--- a/documentation/references/WorkingDocuments/Room Building Manual.docx
+++ b/documentation/references/WorkingDocuments/Room Building Manual.docx
@@ -170,15 +170,7 @@
         <w:t xml:space="preserve"> field</w:t>
       </w:r>
       <w:r>
-        <w:t xml:space="preserve">s. B) shows inspector fields from the interactable </w:t>
-      </w:r>
-      <w:proofErr w:type="gramStart"/>
-      <w:r>
-        <w:t>objects</w:t>
-      </w:r>
-      <w:proofErr w:type="gramEnd"/>
-      <w:r>
-        <w:t xml:space="preserve"> placements</w:t>
+        <w:t>s. B) shows inspector fields from the interactable objects placements</w:t>
       </w:r>
       <w:r>
         <w:t xml:space="preserve"> field</w:t>
@@ -290,15 +282,7 @@
               </w:tabs>
             </w:pPr>
             <w:r>
-              <w:t xml:space="preserve">The UNIQUE room id. Every room needs a different id. This is used to get resources from disk. Can be set to any value greater than or equal to </w:t>
-            </w:r>
-            <w:proofErr w:type="gramStart"/>
-            <w:r>
-              <w:t>0</w:t>
-            </w:r>
-            <w:proofErr w:type="gramEnd"/>
-            <w:r>
-              <w:t xml:space="preserve"> </w:t>
+              <w:t xml:space="preserve">The UNIQUE room id. Every room needs a different id. This is used to get resources from disk. Can be set to any value greater than or equal to 0 </w:t>
             </w:r>
           </w:p>
           <w:p>
@@ -340,13 +324,8 @@
               </w:tabs>
             </w:pPr>
             <w:r>
-              <w:t xml:space="preserve">Name that the room designer can give to the room to help identify later, can be left </w:t>
-            </w:r>
-            <w:proofErr w:type="gramStart"/>
-            <w:r>
-              <w:t>blank</w:t>
-            </w:r>
-            <w:proofErr w:type="gramEnd"/>
+              <w:t>Name that the room designer can give to the room to help identify later, can be left blank</w:t>
+            </w:r>
           </w:p>
           <w:p>
             <w:pPr>
@@ -387,13 +366,8 @@
               </w:tabs>
             </w:pPr>
             <w:r>
-              <w:t xml:space="preserve">A gameplay flag that if checked will make it so doors in the room remain locked until all enemies are </w:t>
-            </w:r>
-            <w:proofErr w:type="gramStart"/>
-            <w:r>
-              <w:t>defeated</w:t>
-            </w:r>
-            <w:proofErr w:type="gramEnd"/>
+              <w:t>A gameplay flag that if checked will make it so doors in the room remain locked until all enemies are defeated</w:t>
+            </w:r>
           </w:p>
           <w:p>
             <w:pPr>
@@ -434,15 +408,7 @@
               </w:tabs>
             </w:pPr>
             <w:r>
-              <w:t xml:space="preserve">A reference to the </w:t>
-            </w:r>
-            <w:proofErr w:type="spellStart"/>
-            <w:r>
-              <w:t>cinemachine</w:t>
-            </w:r>
-            <w:proofErr w:type="spellEnd"/>
-            <w:r>
-              <w:t xml:space="preserve"> virtual camera for the room. It should already be set to reference the virtual camera in the object hierarchy so no need to change.</w:t>
+              <w:t>A reference to the cinemachine virtual camera for the room. It should already be set to reference the virtual camera in the object hierarchy so no need to change.</w:t>
             </w:r>
           </w:p>
           <w:p>
@@ -484,15 +450,43 @@
               </w:tabs>
             </w:pPr>
             <w:r>
-              <w:t xml:space="preserve">For every room that will be connected to the currently open room, there will need to be a prefab connection. Each prefab connection consists of a “Other Room Prefab” which is a reference to a different room object prefab variant and a “This Room Door” which is a reference to the door in the currently open room that leads to the “Other Room Prefab” To change the number of connections click the + or - </w:t>
-            </w:r>
-            <w:proofErr w:type="gramStart"/>
-            <w:r>
-              <w:t>symbols</w:t>
-            </w:r>
-            <w:proofErr w:type="gramEnd"/>
-            <w:r>
-              <w:t xml:space="preserve"> </w:t>
+              <w:t>For every room that will be connected to the currently open room, there will need to be a prefab connection. Each prefab connection consists of a</w:t>
+            </w:r>
+            <w:r>
+              <w:t xml:space="preserve"> “Other Room ID” which is the id of the other room the open room is connected to,</w:t>
+            </w:r>
+            <w:r>
+              <w:t xml:space="preserve"> “</w:t>
+            </w:r>
+            <w:r>
+              <w:t>Pseudo Room Prefab</w:t>
+            </w:r>
+            <w:r>
+              <w:t xml:space="preserve">” which is a reference to a </w:t>
+            </w:r>
+            <w:r>
+              <w:t>pseudo</w:t>
+            </w:r>
+            <w:r>
+              <w:t xml:space="preserve"> room object prefab </w:t>
+            </w:r>
+            <w:r>
+              <w:t xml:space="preserve">that is in the room hierarchy, </w:t>
+            </w:r>
+            <w:r>
+              <w:t xml:space="preserve">and a “This Room Door” which is a reference to the door in the currently open room that leads to the </w:t>
+            </w:r>
+            <w:r>
+              <w:t xml:space="preserve">other room with the “Other Room ID”. Only doors that connect to Pseudo rooms (which are used for floor transitions) should have a pseudo room prefab assigned. </w:t>
+            </w:r>
+            <w:r>
+              <w:t>To change the number of connections</w:t>
+            </w:r>
+            <w:r>
+              <w:t>,</w:t>
+            </w:r>
+            <w:r>
+              <w:t xml:space="preserve"> click the + or - symbols </w:t>
             </w:r>
           </w:p>
           <w:p>
@@ -504,6 +498,9 @@
             <w:r>
               <w:t>Example Value: See figure 1</w:t>
             </w:r>
+            <w:r>
+              <w:t xml:space="preserve"> (Figure is depreciated for this field)</w:t>
+            </w:r>
           </w:p>
         </w:tc>
       </w:tr>
@@ -543,15 +540,7 @@
               <w:t>eference</w:t>
             </w:r>
             <w:r>
-              <w:t xml:space="preserve"> to an empty </w:t>
-            </w:r>
-            <w:proofErr w:type="spellStart"/>
-            <w:r>
-              <w:t>GameObject</w:t>
-            </w:r>
-            <w:proofErr w:type="spellEnd"/>
-            <w:r>
-              <w:t xml:space="preserve"> within the room object hierarchy (Figure 2)</w:t>
+              <w:t xml:space="preserve"> to an empty GameObject within the room object hierarchy (Figure 2)</w:t>
             </w:r>
             <w:r>
               <w:t xml:space="preserve"> which acts as the placement position and a “Prefab” </w:t>
@@ -614,24 +603,15 @@
               </w:tabs>
             </w:pPr>
             <w:r>
-              <w:t xml:space="preserve">Every Enemy that belongs in a room needs an Object Placement setup in this array. It sets up very similarly to the Player Spawn Placement field. The only differences are that you use an Enemy Prefab object instead of a player controller prefab, and that you should place the “Placement” empty </w:t>
-            </w:r>
-            <w:proofErr w:type="spellStart"/>
-            <w:r>
-              <w:t>GameObject</w:t>
-            </w:r>
-            <w:proofErr w:type="spellEnd"/>
-            <w:r>
-              <w:t xml:space="preserve"> as a child of the Enemy Placements object in the room hierarchy (Figure 2)</w:t>
-            </w:r>
-            <w:r>
-              <w:t xml:space="preserve">. To add or remove use the + or - </w:t>
-            </w:r>
-            <w:proofErr w:type="gramStart"/>
-            <w:r>
-              <w:t>symbols</w:t>
-            </w:r>
-            <w:proofErr w:type="gramEnd"/>
+              <w:t xml:space="preserve">Every Enemy that belongs in a room needs an Object Placement setup in this array. It sets up very similarly to the Player Spawn Placement field. The only differences are that you use an Enemy Prefab object instead of a player controller prefab, and that you should place the “Placement” empty GameObject as a child of the Enemy Placements object in the </w:t>
+            </w:r>
+            <w:r>
+              <w:lastRenderedPageBreak/>
+              <w:t>room hierarchy (Figure 2)</w:t>
+            </w:r>
+            <w:r>
+              <w:t>. To add or remove use the + or - symbols</w:t>
+            </w:r>
           </w:p>
           <w:p>
             <w:pPr>
@@ -672,35 +652,14 @@
                 <w:tab w:val="left" w:pos="2535"/>
               </w:tabs>
             </w:pPr>
-            <w:proofErr w:type="gramStart"/>
-            <w:r>
-              <w:t>Similar to</w:t>
-            </w:r>
-            <w:proofErr w:type="gramEnd"/>
-            <w:r>
-              <w:t xml:space="preserve"> the Enemy placements field except</w:t>
+            <w:r>
+              <w:t>Similar to the Enemy placements field except</w:t>
             </w:r>
             <w:r>
               <w:t xml:space="preserve"> that</w:t>
             </w:r>
             <w:r>
-              <w:t xml:space="preserve"> you place your “Placement” </w:t>
-            </w:r>
-            <w:proofErr w:type="spellStart"/>
-            <w:r>
-              <w:t>GameObjects</w:t>
-            </w:r>
-            <w:proofErr w:type="spellEnd"/>
-            <w:r>
-              <w:t xml:space="preserve"> as children of the </w:t>
-            </w:r>
-            <w:proofErr w:type="spellStart"/>
-            <w:r>
-              <w:t>HoldablePlacements</w:t>
-            </w:r>
-            <w:proofErr w:type="spellEnd"/>
-            <w:r>
-              <w:t xml:space="preserve"> object in the room hierarchy (Figure 2) and</w:t>
+              <w:t xml:space="preserve"> you place your “Placement” GameObjects as children of the HoldablePlacements object in the room hierarchy (Figure 2) and</w:t>
             </w:r>
             <w:r>
               <w:t xml:space="preserve"> you</w:t>
@@ -715,13 +674,8 @@
               <w:t xml:space="preserve"> Holdable Object prefabs for the “Prefab” field.</w:t>
             </w:r>
             <w:r>
-              <w:t xml:space="preserve"> To add or remove use the + or - </w:t>
-            </w:r>
-            <w:proofErr w:type="gramStart"/>
-            <w:r>
-              <w:t>symbols</w:t>
-            </w:r>
-            <w:proofErr w:type="gramEnd"/>
+              <w:t xml:space="preserve"> To add or remove use the + or - symbols</w:t>
+            </w:r>
           </w:p>
           <w:p>
             <w:pPr>
@@ -761,38 +715,20 @@
                 <w:tab w:val="left" w:pos="2535"/>
               </w:tabs>
             </w:pPr>
-            <w:proofErr w:type="gramStart"/>
-            <w:r>
-              <w:t>Similar to</w:t>
-            </w:r>
-            <w:proofErr w:type="gramEnd"/>
-            <w:r>
-              <w:t xml:space="preserve"> the Enemy placements field except</w:t>
+            <w:r>
+              <w:t>Similar to the Enemy placements field except</w:t>
             </w:r>
             <w:r>
               <w:t xml:space="preserve"> that</w:t>
             </w:r>
             <w:r>
-              <w:t xml:space="preserve"> you place your “Placement” </w:t>
-            </w:r>
-            <w:proofErr w:type="spellStart"/>
-            <w:r>
-              <w:t>GameObjects</w:t>
-            </w:r>
-            <w:proofErr w:type="spellEnd"/>
-            <w:r>
-              <w:t xml:space="preserve"> as children of the </w:t>
-            </w:r>
-            <w:proofErr w:type="spellStart"/>
+              <w:t xml:space="preserve"> you place your “Placement” GameObjects as children of the </w:t>
+            </w:r>
             <w:r>
               <w:t>Interactable</w:t>
             </w:r>
             <w:r>
-              <w:t>Placements</w:t>
-            </w:r>
-            <w:proofErr w:type="spellEnd"/>
-            <w:r>
-              <w:t xml:space="preserve"> object in the room hierarchy (Figure 2) and</w:t>
+              <w:t>Placements object in the room hierarchy (Figure 2) and</w:t>
             </w:r>
             <w:r>
               <w:t xml:space="preserve"> you</w:t>
@@ -819,24 +755,11 @@
               <w:t>NPCs</w:t>
             </w:r>
             <w:r>
-              <w:t xml:space="preserve">, equipment </w:t>
-            </w:r>
-            <w:proofErr w:type="spellStart"/>
-            <w:r>
-              <w:t>pick ups</w:t>
-            </w:r>
-            <w:proofErr w:type="spellEnd"/>
-            <w:r>
-              <w:t>. It is not for Doors, or holdable objects.</w:t>
-            </w:r>
-            <w:r>
-              <w:t xml:space="preserve"> To add or remove use the + or - </w:t>
-            </w:r>
-            <w:proofErr w:type="gramStart"/>
-            <w:r>
-              <w:t>symbols</w:t>
-            </w:r>
-            <w:proofErr w:type="gramEnd"/>
+              <w:t>, equipment pick ups. It is not for Doors, or holdable objects.</w:t>
+            </w:r>
+            <w:r>
+              <w:t xml:space="preserve"> To add or remove use the + or - symbols</w:t>
+            </w:r>
           </w:p>
           <w:p>
             <w:pPr>
@@ -862,15 +785,7 @@
               </w:tabs>
             </w:pPr>
             <w:r>
-              <w:t>Dynamic Objects Holder (</w:t>
-            </w:r>
-            <w:proofErr w:type="spellStart"/>
-            <w:r>
-              <w:t>GameObject</w:t>
-            </w:r>
-            <w:proofErr w:type="spellEnd"/>
-            <w:r>
-              <w:t xml:space="preserve"> Type)</w:t>
+              <w:t>Dynamic Objects Holder (GameObject Type)</w:t>
             </w:r>
           </w:p>
         </w:tc>
@@ -902,15 +817,7 @@
               </w:tabs>
             </w:pPr>
             <w:r>
-              <w:t>Interior Tile Map (</w:t>
-            </w:r>
-            <w:proofErr w:type="spellStart"/>
-            <w:r>
-              <w:t>TileMap</w:t>
-            </w:r>
-            <w:proofErr w:type="spellEnd"/>
-            <w:r>
-              <w:t xml:space="preserve"> Type)</w:t>
+              <w:t>Interior Tile Map (TileMap Type)</w:t>
             </w:r>
           </w:p>
         </w:tc>
@@ -925,15 +832,7 @@
               </w:tabs>
             </w:pPr>
             <w:r>
-              <w:t xml:space="preserve">This is a reference to the interior </w:t>
-            </w:r>
-            <w:proofErr w:type="spellStart"/>
-            <w:r>
-              <w:t>tilemap</w:t>
-            </w:r>
-            <w:proofErr w:type="spellEnd"/>
-            <w:r>
-              <w:t xml:space="preserve"> object in the room hierarchy (See Figure 2). It is used to figure out spacing between rooms. The Room designer should not touch this.</w:t>
+              <w:t>This is a reference to the interior tilemap object in the room hierarchy (See Figure 2). It is used to figure out spacing between rooms. The Room designer should not touch this.</w:t>
             </w:r>
           </w:p>
         </w:tc>
@@ -950,15 +849,7 @@
               </w:tabs>
             </w:pPr>
             <w:r>
-              <w:t>Exterior Tile Map (</w:t>
-            </w:r>
-            <w:proofErr w:type="spellStart"/>
-            <w:r>
-              <w:t>TileMap</w:t>
-            </w:r>
-            <w:proofErr w:type="spellEnd"/>
-            <w:r>
-              <w:t xml:space="preserve"> Type)</w:t>
+              <w:t>Exterior Tile Map (TileMap Type)</w:t>
             </w:r>
           </w:p>
         </w:tc>
@@ -973,15 +864,7 @@
               </w:tabs>
             </w:pPr>
             <w:r>
-              <w:t xml:space="preserve">This is a reference to the exterior </w:t>
-            </w:r>
-            <w:proofErr w:type="spellStart"/>
-            <w:r>
-              <w:t>tilemap</w:t>
-            </w:r>
-            <w:proofErr w:type="spellEnd"/>
-            <w:r>
-              <w:t xml:space="preserve"> object in the room hierarchy (See Figure 2). It is used to figure out spacing between rooms. The Room designer should not touch this.</w:t>
+              <w:t>This is a reference to the exterior tilemap object in the room hierarchy (See Figure 2). It is used to figure out spacing between rooms. The Room designer should not touch this.</w:t>
             </w:r>
           </w:p>
         </w:tc>
@@ -1092,7 +975,6 @@
         </w:tabs>
       </w:pPr>
       <w:r>
-        <w:lastRenderedPageBreak/>
         <w:t>Room Object Hierarchy:</w:t>
       </w:r>
     </w:p>
@@ -1110,15 +992,7 @@
         </w:tabs>
       </w:pPr>
       <w:r>
-        <w:t xml:space="preserve">     Figure 2 shows an example room’s object hierarchy with </w:t>
-      </w:r>
-      <w:proofErr w:type="gramStart"/>
-      <w:r>
-        <w:t>all of</w:t>
-      </w:r>
-      <w:proofErr w:type="gramEnd"/>
-      <w:r>
-        <w:t xml:space="preserve"> the objects transform hierarchies expanded. See Table 2 for an explanation of objects. Of note are the two tile maps. When drawing out the tiles for the rooms make sure you have selected the correct one. Additionally, </w:t>
+        <w:t xml:space="preserve">     Figure 2 shows an example room’s object hierarchy with all of the objects transform hierarchies expanded. See Table 2 for an explanation of objects. Of note are the two tile maps. When drawing out the tiles for the rooms make sure you have selected the correct one. Additionally, </w:t>
       </w:r>
       <w:r>
         <w:t>there are the placement objects that are used as containers for other objects. Last, note the addition of the door prefab. This is how doors should be placed into the room’s hierarchy. For more details see Table 2</w:t>
@@ -1289,11 +1163,9 @@
                 <w:tab w:val="left" w:pos="2535"/>
               </w:tabs>
             </w:pPr>
-            <w:proofErr w:type="spellStart"/>
             <w:r>
               <w:t>IntTileMap</w:t>
             </w:r>
-            <w:proofErr w:type="spellEnd"/>
           </w:p>
         </w:tc>
         <w:tc>
@@ -1323,11 +1195,9 @@
                 <w:tab w:val="left" w:pos="2535"/>
               </w:tabs>
             </w:pPr>
-            <w:proofErr w:type="spellStart"/>
             <w:r>
               <w:t>ExtTileMap</w:t>
             </w:r>
-            <w:proofErr w:type="spellEnd"/>
           </w:p>
         </w:tc>
         <w:tc>
@@ -1357,11 +1227,9 @@
                 <w:tab w:val="left" w:pos="2535"/>
               </w:tabs>
             </w:pPr>
-            <w:proofErr w:type="spellStart"/>
             <w:r>
               <w:t>CameraConfines</w:t>
             </w:r>
-            <w:proofErr w:type="spellEnd"/>
           </w:p>
         </w:tc>
         <w:tc>
@@ -1375,7 +1243,11 @@
               </w:tabs>
             </w:pPr>
             <w:r>
-              <w:t>This object has a polygon collider 2D component that is used to confine the rooms Virtual Camera. Edit the polygon on this component to adjust the confines.</w:t>
+              <w:t xml:space="preserve">This object has a polygon collider 2D component that is used to confine the rooms Virtual Camera. Edit the polygon on this component to adjust the </w:t>
+            </w:r>
+            <w:r>
+              <w:lastRenderedPageBreak/>
+              <w:t>confines.</w:t>
             </w:r>
             <w:r>
               <w:t xml:space="preserve"> For small rooms it is advised the confines polygon forms a perfect rectangle</w:t>
@@ -1394,11 +1266,10 @@
                 <w:tab w:val="left" w:pos="2535"/>
               </w:tabs>
             </w:pPr>
-            <w:proofErr w:type="spellStart"/>
-            <w:r>
+            <w:r>
+              <w:lastRenderedPageBreak/>
               <w:t>VCAMFollow</w:t>
             </w:r>
-            <w:proofErr w:type="spellEnd"/>
           </w:p>
         </w:tc>
         <w:tc>
@@ -1434,12 +1305,9 @@
                 <w:tab w:val="left" w:pos="2535"/>
               </w:tabs>
             </w:pPr>
-            <w:proofErr w:type="spellStart"/>
-            <w:r>
-              <w:lastRenderedPageBreak/>
+            <w:r>
               <w:t>PlayerPlacement</w:t>
             </w:r>
-            <w:proofErr w:type="spellEnd"/>
           </w:p>
         </w:tc>
         <w:tc>
@@ -1453,17 +1321,7 @@
               </w:tabs>
             </w:pPr>
             <w:r>
-              <w:t xml:space="preserve">This is an empty </w:t>
-            </w:r>
-            <w:proofErr w:type="spellStart"/>
-            <w:proofErr w:type="gramStart"/>
-            <w:r>
-              <w:t>gameobject</w:t>
-            </w:r>
-            <w:proofErr w:type="spellEnd"/>
-            <w:proofErr w:type="gramEnd"/>
-            <w:r>
-              <w:t xml:space="preserve"> that is used to determine the spawn in location of the player. Position is as desired within the room to change the initial spawn location of the player.</w:t>
+              <w:t>This is an empty gameobject that is used to determine the spawn in location of the player. Position is as desired within the room to change the initial spawn location of the player.</w:t>
             </w:r>
           </w:p>
         </w:tc>
@@ -1591,15 +1449,7 @@
               </w:tabs>
             </w:pPr>
             <w:r>
-              <w:t xml:space="preserve">This is just an empty </w:t>
-            </w:r>
-            <w:proofErr w:type="spellStart"/>
-            <w:r>
-              <w:t>GameObject</w:t>
-            </w:r>
-            <w:proofErr w:type="spellEnd"/>
-            <w:r>
-              <w:t xml:space="preserve"> that acts as a container for objects that may spawn during game play. Can be left as is</w:t>
+              <w:t>This is just an empty GameObject that acts as a container for objects that may spawn during game play. Can be left as is</w:t>
             </w:r>
           </w:p>
         </w:tc>
@@ -1631,15 +1481,7 @@
               </w:tabs>
             </w:pPr>
             <w:r>
-              <w:t xml:space="preserve">This is an example of a door added to a room. Doors are just placed in the </w:t>
-            </w:r>
-            <w:proofErr w:type="spellStart"/>
-            <w:r>
-              <w:t>RoomObjects</w:t>
-            </w:r>
-            <w:proofErr w:type="spellEnd"/>
-            <w:r>
-              <w:t xml:space="preserve"> hierarchy and then they are referenced in the inspector (See Figure and Table 1)</w:t>
+              <w:t>This is an example of a door added to a room. Doors are just placed in the RoomObjects hierarchy and then they are referenced in the inspector (See Figure and Table 1)</w:t>
             </w:r>
           </w:p>
         </w:tc>

</xml_diff>